<commit_message>
add petsname.py and update TC-crytek_login001
</commit_message>
<xml_diff>
--- a/TestCase/Login001.docx
+++ b/TestCase/Login001.docx
@@ -19,12 +19,12 @@
         <w:jc w:val="left"/>
         <w:tblInd w:w="100.0" w:type="pct"/>
         <w:tblBorders>
-          <w:top w:color="000000" w:space="0" w:sz="8" w:val="single"/>
-          <w:left w:color="000000" w:space="0" w:sz="8" w:val="single"/>
-          <w:bottom w:color="000000" w:space="0" w:sz="8" w:val="single"/>
-          <w:right w:color="000000" w:space="0" w:sz="8" w:val="single"/>
-          <w:insideH w:color="000000" w:space="0" w:sz="8" w:val="single"/>
-          <w:insideV w:color="000000" w:space="0" w:sz="8" w:val="single"/>
+          <w:top w:color="ffffff" w:space="0" w:sz="8" w:val="single"/>
+          <w:left w:color="ffffff" w:space="0" w:sz="8" w:val="single"/>
+          <w:bottom w:color="ffffff" w:space="0" w:sz="8" w:val="single"/>
+          <w:right w:color="ffffff" w:space="0" w:sz="8" w:val="single"/>
+          <w:insideH w:color="ffffff" w:space="0" w:sz="8" w:val="single"/>
+          <w:insideV w:color="ffffff" w:space="0" w:sz="8" w:val="single"/>
         </w:tblBorders>
         <w:tblLayout w:type="fixed"/>
         <w:tblLook w:val="0600"/>
@@ -1344,6 +1344,42 @@
         <w:right w:w="100.0" w:type="dxa"/>
       </w:tblCellMar>
     </w:tblPr>
+    <w:tblStylePr w:type="band1Horz">
+      <w:tcPr/>
+    </w:tblStylePr>
+    <w:tblStylePr w:type="band1Vert">
+      <w:tcPr/>
+    </w:tblStylePr>
+    <w:tblStylePr w:type="band2Horz">
+      <w:tcPr/>
+    </w:tblStylePr>
+    <w:tblStylePr w:type="band2Vert">
+      <w:tcPr/>
+    </w:tblStylePr>
+    <w:tblStylePr w:type="firstCol">
+      <w:tcPr/>
+    </w:tblStylePr>
+    <w:tblStylePr w:type="firstRow">
+      <w:tcPr/>
+    </w:tblStylePr>
+    <w:tblStylePr w:type="lastCol">
+      <w:tcPr/>
+    </w:tblStylePr>
+    <w:tblStylePr w:type="lastRow">
+      <w:tcPr/>
+    </w:tblStylePr>
+    <w:tblStylePr w:type="neCell">
+      <w:tcPr/>
+    </w:tblStylePr>
+    <w:tblStylePr w:type="nwCell">
+      <w:tcPr/>
+    </w:tblStylePr>
+    <w:tblStylePr w:type="seCell">
+      <w:tcPr/>
+    </w:tblStylePr>
+    <w:tblStylePr w:type="swCell">
+      <w:tcPr/>
+    </w:tblStylePr>
   </w:style>
 </w:styles>
 </file>

</xml_diff>